<commit_message>
refactor bom summary table, define mps and IRF table
</commit_message>
<xml_diff>
--- a/design-doc/Inputs design/1-BOM-Summary-Table.docx
+++ b/design-doc/Inputs design/1-BOM-Summary-Table.docx
@@ -314,14 +314,18 @@
               <w:cnfStyle w:val="000000000000" w:firstRow="0" w:lastRow="0" w:firstColumn="0" w:lastColumn="0" w:oddVBand="0" w:evenVBand="0" w:oddHBand="0" w:evenHBand="0" w:firstRowFirstColumn="0" w:firstRowLastColumn="0" w:lastRowFirstColumn="0" w:lastRowLastColumn="0"/>
               <w:rPr>
                 <w:b/>
-              </w:rPr>
-            </w:pPr>
+                <w:strike/>
+              </w:rPr>
+            </w:pPr>
+            <w:bookmarkStart w:id="0" w:name="_GoBack"/>
             <w:r>
               <w:rPr>
                 <w:b/>
+                <w:strike/>
               </w:rPr>
               <w:t>Total Cost:</w:t>
             </w:r>
+            <w:bookmarkEnd w:id="0"/>
           </w:p>
         </w:tc>
         <w:tc>
@@ -360,13 +364,13 @@
         <w:gridCol w:w="1143"/>
         <w:gridCol w:w="1143"/>
         <w:gridCol w:w="1143"/>
-        <w:gridCol w:w="1143"/>
-        <w:gridCol w:w="1143"/>
+        <w:gridCol w:w="1637"/>
+        <w:gridCol w:w="649"/>
         <w:gridCol w:w="1144"/>
         <w:gridCol w:w="1144"/>
         <w:gridCol w:w="1144"/>
-        <w:gridCol w:w="1144"/>
-        <w:gridCol w:w="1144"/>
+        <w:gridCol w:w="738"/>
+        <w:gridCol w:w="1550"/>
         <w:gridCol w:w="1144"/>
       </w:tblGrid>
       <w:tr>
@@ -415,7 +419,7 @@
         </w:tc>
         <w:tc>
           <w:tcPr>
-            <w:tcW w:w="1143" w:type="dxa"/>
+            <w:tcW w:w="1637" w:type="dxa"/>
           </w:tcPr>
           <w:p>
             <w:r>
@@ -425,7 +429,7 @@
         </w:tc>
         <w:tc>
           <w:tcPr>
-            <w:tcW w:w="1143" w:type="dxa"/>
+            <w:tcW w:w="649" w:type="dxa"/>
           </w:tcPr>
           <w:p>
             <w:r>
@@ -438,7 +442,15 @@
             <w:tcW w:w="1144" w:type="dxa"/>
           </w:tcPr>
           <w:p>
-            <w:r>
+            <w:pPr>
+              <w:rPr>
+                <w:strike/>
+              </w:rPr>
+            </w:pPr>
+            <w:r>
+              <w:rPr>
+                <w:strike/>
+              </w:rPr>
               <w:t>Unit Cost</w:t>
             </w:r>
           </w:p>
@@ -448,7 +460,15 @@
             <w:tcW w:w="1144" w:type="dxa"/>
           </w:tcPr>
           <w:p>
-            <w:r>
+            <w:pPr>
+              <w:rPr>
+                <w:strike/>
+              </w:rPr>
+            </w:pPr>
+            <w:r>
+              <w:rPr>
+                <w:strike/>
+              </w:rPr>
               <w:t>Scrape Rate (%)</w:t>
             </w:r>
           </w:p>
@@ -458,24 +478,40 @@
             <w:tcW w:w="1144" w:type="dxa"/>
           </w:tcPr>
           <w:p>
-            <w:r>
+            <w:pPr>
+              <w:rPr>
+                <w:strike/>
+              </w:rPr>
+            </w:pPr>
+            <w:r>
+              <w:rPr>
+                <w:strike/>
+              </w:rPr>
               <w:t>Total Required</w:t>
             </w:r>
           </w:p>
         </w:tc>
         <w:tc>
           <w:tcPr>
-            <w:tcW w:w="1144" w:type="dxa"/>
-          </w:tcPr>
-          <w:p>
-            <w:r>
+            <w:tcW w:w="738" w:type="dxa"/>
+          </w:tcPr>
+          <w:p>
+            <w:pPr>
+              <w:rPr>
+                <w:strike/>
+              </w:rPr>
+            </w:pPr>
+            <w:r>
+              <w:rPr>
+                <w:strike/>
+              </w:rPr>
               <w:t>Total Cost</w:t>
             </w:r>
           </w:p>
         </w:tc>
         <w:tc>
           <w:tcPr>
-            <w:tcW w:w="1144" w:type="dxa"/>
+            <w:tcW w:w="1550" w:type="dxa"/>
           </w:tcPr>
           <w:p>
             <w:r>
@@ -536,7 +572,7 @@
         </w:tc>
         <w:tc>
           <w:tcPr>
-            <w:tcW w:w="1143" w:type="dxa"/>
+            <w:tcW w:w="1637" w:type="dxa"/>
           </w:tcPr>
           <w:p>
             <w:r>
@@ -546,18 +582,13 @@
         </w:tc>
         <w:tc>
           <w:tcPr>
-            <w:tcW w:w="1143" w:type="dxa"/>
-          </w:tcPr>
-          <w:p>
-            <w:pPr>
+            <w:tcW w:w="649" w:type="dxa"/>
+          </w:tcPr>
+          <w:p>
+            <w:r>
               <w:rPr>
                 <w:rFonts w:hint="eastAsia"/>
               </w:rPr>
-            </w:pPr>
-            <w:r>
-              <w:rPr>
-                <w:rFonts w:hint="eastAsia"/>
-              </w:rPr>
               <w:t>件</w:t>
             </w:r>
           </w:p>
@@ -567,7 +598,15 @@
             <w:tcW w:w="1144" w:type="dxa"/>
           </w:tcPr>
           <w:p>
-            <w:r>
+            <w:pPr>
+              <w:rPr>
+                <w:strike/>
+              </w:rPr>
+            </w:pPr>
+            <w:r>
+              <w:rPr>
+                <w:strike/>
+              </w:rPr>
               <w:t>N/A</w:t>
             </w:r>
           </w:p>
@@ -577,7 +616,15 @@
             <w:tcW w:w="1144" w:type="dxa"/>
           </w:tcPr>
           <w:p>
-            <w:r>
+            <w:pPr>
+              <w:rPr>
+                <w:strike/>
+              </w:rPr>
+            </w:pPr>
+            <w:r>
+              <w:rPr>
+                <w:strike/>
+              </w:rPr>
               <w:t>0.001</w:t>
             </w:r>
           </w:p>
@@ -587,23 +634,40 @@
             <w:tcW w:w="1144" w:type="dxa"/>
           </w:tcPr>
           <w:p>
-            <w:r>
+            <w:pPr>
+              <w:rPr>
+                <w:strike/>
+              </w:rPr>
+            </w:pPr>
+            <w:r>
+              <w:rPr>
+                <w:strike/>
+              </w:rPr>
               <w:t>10000</w:t>
             </w:r>
             <w:r>
+              <w:rPr>
+                <w:strike/>
+              </w:rPr>
               <w:t>*(1+0.001%)</w:t>
             </w:r>
           </w:p>
         </w:tc>
         <w:tc>
           <w:tcPr>
-            <w:tcW w:w="1144" w:type="dxa"/>
-          </w:tcPr>
-          <w:p/>
-        </w:tc>
-        <w:tc>
-          <w:tcPr>
-            <w:tcW w:w="1144" w:type="dxa"/>
+            <w:tcW w:w="738" w:type="dxa"/>
+          </w:tcPr>
+          <w:p>
+            <w:pPr>
+              <w:rPr>
+                <w:strike/>
+              </w:rPr>
+            </w:pPr>
+          </w:p>
+        </w:tc>
+        <w:tc>
+          <w:tcPr>
+            <w:tcW w:w="1550" w:type="dxa"/>
           </w:tcPr>
           <w:p>
             <w:r>
@@ -665,7 +729,7 @@
         </w:tc>
         <w:tc>
           <w:tcPr>
-            <w:tcW w:w="1143" w:type="dxa"/>
+            <w:tcW w:w="1637" w:type="dxa"/>
           </w:tcPr>
           <w:p>
             <w:r>
@@ -675,18 +739,13 @@
         </w:tc>
         <w:tc>
           <w:tcPr>
-            <w:tcW w:w="1143" w:type="dxa"/>
-          </w:tcPr>
-          <w:p>
-            <w:pPr>
+            <w:tcW w:w="649" w:type="dxa"/>
+          </w:tcPr>
+          <w:p>
+            <w:r>
               <w:rPr>
                 <w:rFonts w:hint="eastAsia"/>
               </w:rPr>
-            </w:pPr>
-            <w:r>
-              <w:rPr>
-                <w:rFonts w:hint="eastAsia"/>
-              </w:rPr>
               <w:t>个</w:t>
             </w:r>
           </w:p>
@@ -696,7 +755,15 @@
             <w:tcW w:w="1144" w:type="dxa"/>
           </w:tcPr>
           <w:p>
-            <w:r>
+            <w:pPr>
+              <w:rPr>
+                <w:strike/>
+              </w:rPr>
+            </w:pPr>
+            <w:r>
+              <w:rPr>
+                <w:strike/>
+              </w:rPr>
               <w:t>N/A</w:t>
             </w:r>
           </w:p>
@@ -705,31 +772,53 @@
           <w:tcPr>
             <w:tcW w:w="1144" w:type="dxa"/>
           </w:tcPr>
-          <w:p/>
-        </w:tc>
-        <w:tc>
-          <w:tcPr>
-            <w:tcW w:w="1144" w:type="dxa"/>
-          </w:tcPr>
-          <w:p>
-            <w:r>
+          <w:p>
+            <w:pPr>
+              <w:rPr>
+                <w:strike/>
+              </w:rPr>
+            </w:pPr>
+          </w:p>
+        </w:tc>
+        <w:tc>
+          <w:tcPr>
+            <w:tcW w:w="1144" w:type="dxa"/>
+          </w:tcPr>
+          <w:p>
+            <w:pPr>
+              <w:rPr>
+                <w:strike/>
+              </w:rPr>
+            </w:pPr>
+            <w:r>
+              <w:rPr>
+                <w:strike/>
+              </w:rPr>
               <w:t>50kg</w:t>
             </w:r>
           </w:p>
         </w:tc>
         <w:tc>
           <w:tcPr>
-            <w:tcW w:w="1144" w:type="dxa"/>
-          </w:tcPr>
-          <w:p>
-            <w:r>
+            <w:tcW w:w="738" w:type="dxa"/>
+          </w:tcPr>
+          <w:p>
+            <w:pPr>
+              <w:rPr>
+                <w:strike/>
+              </w:rPr>
+            </w:pPr>
+            <w:r>
+              <w:rPr>
+                <w:strike/>
+              </w:rPr>
               <w:t>100.00</w:t>
             </w:r>
           </w:p>
         </w:tc>
         <w:tc>
           <w:tcPr>
-            <w:tcW w:w="1144" w:type="dxa"/>
+            <w:tcW w:w="1550" w:type="dxa"/>
           </w:tcPr>
           <w:p/>
         </w:tc>
@@ -782,7 +871,7 @@
         </w:tc>
         <w:tc>
           <w:tcPr>
-            <w:tcW w:w="1143" w:type="dxa"/>
+            <w:tcW w:w="1637" w:type="dxa"/>
           </w:tcPr>
           <w:p>
             <w:pPr>
@@ -806,7 +895,7 @@
         </w:tc>
         <w:tc>
           <w:tcPr>
-            <w:tcW w:w="1143" w:type="dxa"/>
+            <w:tcW w:w="649" w:type="dxa"/>
           </w:tcPr>
           <w:p>
             <w:r>
@@ -819,7 +908,15 @@
             <w:tcW w:w="1144" w:type="dxa"/>
           </w:tcPr>
           <w:p>
-            <w:r>
+            <w:pPr>
+              <w:rPr>
+                <w:strike/>
+              </w:rPr>
+            </w:pPr>
+            <w:r>
+              <w:rPr>
+                <w:strike/>
+              </w:rPr>
               <w:t>N/A</w:t>
             </w:r>
           </w:p>
@@ -828,31 +925,53 @@
           <w:tcPr>
             <w:tcW w:w="1144" w:type="dxa"/>
           </w:tcPr>
-          <w:p/>
-        </w:tc>
-        <w:tc>
-          <w:tcPr>
-            <w:tcW w:w="1144" w:type="dxa"/>
-          </w:tcPr>
-          <w:p>
-            <w:r>
+          <w:p>
+            <w:pPr>
+              <w:rPr>
+                <w:strike/>
+              </w:rPr>
+            </w:pPr>
+          </w:p>
+        </w:tc>
+        <w:tc>
+          <w:tcPr>
+            <w:tcW w:w="1144" w:type="dxa"/>
+          </w:tcPr>
+          <w:p>
+            <w:pPr>
+              <w:rPr>
+                <w:strike/>
+              </w:rPr>
+            </w:pPr>
+            <w:r>
+              <w:rPr>
+                <w:strike/>
+              </w:rPr>
               <w:t>10kg</w:t>
             </w:r>
           </w:p>
         </w:tc>
         <w:tc>
           <w:tcPr>
-            <w:tcW w:w="1144" w:type="dxa"/>
-          </w:tcPr>
-          <w:p>
-            <w:r>
+            <w:tcW w:w="738" w:type="dxa"/>
+          </w:tcPr>
+          <w:p>
+            <w:pPr>
+              <w:rPr>
+                <w:strike/>
+              </w:rPr>
+            </w:pPr>
+            <w:r>
+              <w:rPr>
+                <w:strike/>
+              </w:rPr>
               <w:t>50.00</w:t>
             </w:r>
           </w:p>
         </w:tc>
         <w:tc>
           <w:tcPr>
-            <w:tcW w:w="1144" w:type="dxa"/>
+            <w:tcW w:w="1550" w:type="dxa"/>
           </w:tcPr>
           <w:p/>
         </w:tc>
@@ -905,7 +1024,7 @@
         </w:tc>
         <w:tc>
           <w:tcPr>
-            <w:tcW w:w="1143" w:type="dxa"/>
+            <w:tcW w:w="1637" w:type="dxa"/>
           </w:tcPr>
           <w:p>
             <w:r>
@@ -915,7 +1034,7 @@
         </w:tc>
         <w:tc>
           <w:tcPr>
-            <w:tcW w:w="1143" w:type="dxa"/>
+            <w:tcW w:w="649" w:type="dxa"/>
           </w:tcPr>
           <w:p>
             <w:r>
@@ -931,7 +1050,15 @@
             <w:tcW w:w="1144" w:type="dxa"/>
           </w:tcPr>
           <w:p>
-            <w:r>
+            <w:pPr>
+              <w:rPr>
+                <w:strike/>
+              </w:rPr>
+            </w:pPr>
+            <w:r>
+              <w:rPr>
+                <w:strike/>
+              </w:rPr>
               <w:t>50.00</w:t>
             </w:r>
           </w:p>
@@ -941,7 +1068,15 @@
             <w:tcW w:w="1144" w:type="dxa"/>
           </w:tcPr>
           <w:p>
-            <w:r>
+            <w:pPr>
+              <w:rPr>
+                <w:strike/>
+              </w:rPr>
+            </w:pPr>
+            <w:r>
+              <w:rPr>
+                <w:strike/>
+              </w:rPr>
               <w:t>0.001</w:t>
             </w:r>
           </w:p>
@@ -951,23 +1086,40 @@
             <w:tcW w:w="1144" w:type="dxa"/>
           </w:tcPr>
           <w:p>
-            <w:r>
+            <w:pPr>
+              <w:rPr>
+                <w:strike/>
+              </w:rPr>
+            </w:pPr>
+            <w:r>
+              <w:rPr>
+                <w:strike/>
+              </w:rPr>
               <w:t>10000</w:t>
             </w:r>
             <w:r>
+              <w:rPr>
+                <w:strike/>
+              </w:rPr>
               <w:t>*(1+0.001%)</w:t>
             </w:r>
           </w:p>
         </w:tc>
         <w:tc>
           <w:tcPr>
-            <w:tcW w:w="1144" w:type="dxa"/>
-          </w:tcPr>
-          <w:p/>
-        </w:tc>
-        <w:tc>
-          <w:tcPr>
-            <w:tcW w:w="1144" w:type="dxa"/>
+            <w:tcW w:w="738" w:type="dxa"/>
+          </w:tcPr>
+          <w:p>
+            <w:pPr>
+              <w:rPr>
+                <w:strike/>
+              </w:rPr>
+            </w:pPr>
+          </w:p>
+        </w:tc>
+        <w:tc>
+          <w:tcPr>
+            <w:tcW w:w="1550" w:type="dxa"/>
           </w:tcPr>
           <w:p/>
         </w:tc>
@@ -1020,7 +1172,7 @@
         </w:tc>
         <w:tc>
           <w:tcPr>
-            <w:tcW w:w="1143" w:type="dxa"/>
+            <w:tcW w:w="1637" w:type="dxa"/>
           </w:tcPr>
           <w:p>
             <w:r>
@@ -1030,7 +1182,7 @@
         </w:tc>
         <w:tc>
           <w:tcPr>
-            <w:tcW w:w="1143" w:type="dxa"/>
+            <w:tcW w:w="649" w:type="dxa"/>
           </w:tcPr>
           <w:p>
             <w:r>
@@ -1046,7 +1198,15 @@
             <w:tcW w:w="1144" w:type="dxa"/>
           </w:tcPr>
           <w:p>
-            <w:r>
+            <w:pPr>
+              <w:rPr>
+                <w:strike/>
+              </w:rPr>
+            </w:pPr>
+            <w:r>
+              <w:rPr>
+                <w:strike/>
+              </w:rPr>
               <w:t>N/A</w:t>
             </w:r>
           </w:p>
@@ -1055,31 +1215,53 @@
           <w:tcPr>
             <w:tcW w:w="1144" w:type="dxa"/>
           </w:tcPr>
-          <w:p/>
-        </w:tc>
-        <w:tc>
-          <w:tcPr>
-            <w:tcW w:w="1144" w:type="dxa"/>
-          </w:tcPr>
-          <w:p>
-            <w:r>
+          <w:p>
+            <w:pPr>
+              <w:rPr>
+                <w:strike/>
+              </w:rPr>
+            </w:pPr>
+          </w:p>
+        </w:tc>
+        <w:tc>
+          <w:tcPr>
+            <w:tcW w:w="1144" w:type="dxa"/>
+          </w:tcPr>
+          <w:p>
+            <w:pPr>
+              <w:rPr>
+                <w:strike/>
+              </w:rPr>
+            </w:pPr>
+            <w:r>
+              <w:rPr>
+                <w:strike/>
+              </w:rPr>
               <w:t>50kg</w:t>
             </w:r>
           </w:p>
         </w:tc>
         <w:tc>
           <w:tcPr>
-            <w:tcW w:w="1144" w:type="dxa"/>
-          </w:tcPr>
-          <w:p>
-            <w:r>
+            <w:tcW w:w="738" w:type="dxa"/>
+          </w:tcPr>
+          <w:p>
+            <w:pPr>
+              <w:rPr>
+                <w:strike/>
+              </w:rPr>
+            </w:pPr>
+            <w:r>
+              <w:rPr>
+                <w:strike/>
+              </w:rPr>
               <w:t>100.00</w:t>
             </w:r>
           </w:p>
         </w:tc>
         <w:tc>
           <w:tcPr>
-            <w:tcW w:w="1144" w:type="dxa"/>
+            <w:tcW w:w="1550" w:type="dxa"/>
           </w:tcPr>
           <w:p/>
         </w:tc>
@@ -1132,7 +1314,7 @@
         </w:tc>
         <w:tc>
           <w:tcPr>
-            <w:tcW w:w="1143" w:type="dxa"/>
+            <w:tcW w:w="1637" w:type="dxa"/>
           </w:tcPr>
           <w:p>
             <w:r>
@@ -1142,7 +1324,7 @@
         </w:tc>
         <w:tc>
           <w:tcPr>
-            <w:tcW w:w="1143" w:type="dxa"/>
+            <w:tcW w:w="649" w:type="dxa"/>
           </w:tcPr>
           <w:p>
             <w:r>
@@ -1155,7 +1337,15 @@
             <w:tcW w:w="1144" w:type="dxa"/>
           </w:tcPr>
           <w:p>
-            <w:r>
+            <w:pPr>
+              <w:rPr>
+                <w:strike/>
+              </w:rPr>
+            </w:pPr>
+            <w:r>
+              <w:rPr>
+                <w:strike/>
+              </w:rPr>
               <w:t>N/A</w:t>
             </w:r>
           </w:p>
@@ -1164,31 +1354,53 @@
           <w:tcPr>
             <w:tcW w:w="1144" w:type="dxa"/>
           </w:tcPr>
-          <w:p/>
-        </w:tc>
-        <w:tc>
-          <w:tcPr>
-            <w:tcW w:w="1144" w:type="dxa"/>
-          </w:tcPr>
-          <w:p>
-            <w:r>
+          <w:p>
+            <w:pPr>
+              <w:rPr>
+                <w:strike/>
+              </w:rPr>
+            </w:pPr>
+          </w:p>
+        </w:tc>
+        <w:tc>
+          <w:tcPr>
+            <w:tcW w:w="1144" w:type="dxa"/>
+          </w:tcPr>
+          <w:p>
+            <w:pPr>
+              <w:rPr>
+                <w:strike/>
+              </w:rPr>
+            </w:pPr>
+            <w:r>
+              <w:rPr>
+                <w:strike/>
+              </w:rPr>
               <w:t>10kg</w:t>
             </w:r>
           </w:p>
         </w:tc>
         <w:tc>
           <w:tcPr>
-            <w:tcW w:w="1144" w:type="dxa"/>
-          </w:tcPr>
-          <w:p>
-            <w:r>
+            <w:tcW w:w="738" w:type="dxa"/>
+          </w:tcPr>
+          <w:p>
+            <w:pPr>
+              <w:rPr>
+                <w:strike/>
+              </w:rPr>
+            </w:pPr>
+            <w:r>
+              <w:rPr>
+                <w:strike/>
+              </w:rPr>
               <w:t>50.00</w:t>
             </w:r>
           </w:p>
         </w:tc>
         <w:tc>
           <w:tcPr>
-            <w:tcW w:w="1144" w:type="dxa"/>
+            <w:tcW w:w="1550" w:type="dxa"/>
           </w:tcPr>
           <w:p/>
         </w:tc>
@@ -1247,7 +1459,7 @@
         </w:tc>
         <w:tc>
           <w:tcPr>
-            <w:tcW w:w="1143" w:type="dxa"/>
+            <w:tcW w:w="1637" w:type="dxa"/>
           </w:tcPr>
           <w:p>
             <w:r>
@@ -1257,7 +1469,7 @@
         </w:tc>
         <w:tc>
           <w:tcPr>
-            <w:tcW w:w="1143" w:type="dxa"/>
+            <w:tcW w:w="649" w:type="dxa"/>
           </w:tcPr>
           <w:p>
             <w:r>
@@ -1273,7 +1485,15 @@
             <w:tcW w:w="1144" w:type="dxa"/>
           </w:tcPr>
           <w:p>
-            <w:r>
+            <w:pPr>
+              <w:rPr>
+                <w:strike/>
+              </w:rPr>
+            </w:pPr>
+            <w:r>
+              <w:rPr>
+                <w:strike/>
+              </w:rPr>
               <w:t>10</w:t>
             </w:r>
           </w:p>
@@ -1283,7 +1503,15 @@
             <w:tcW w:w="1144" w:type="dxa"/>
           </w:tcPr>
           <w:p>
-            <w:r>
+            <w:pPr>
+              <w:rPr>
+                <w:strike/>
+              </w:rPr>
+            </w:pPr>
+            <w:r>
+              <w:rPr>
+                <w:strike/>
+              </w:rPr>
               <w:t>0.01</w:t>
             </w:r>
           </w:p>
@@ -1293,20 +1521,34 @@
             <w:tcW w:w="1144" w:type="dxa"/>
           </w:tcPr>
           <w:p>
-            <w:r>
+            <w:pPr>
+              <w:rPr>
+                <w:strike/>
+              </w:rPr>
+            </w:pPr>
+            <w:r>
+              <w:rPr>
+                <w:strike/>
+              </w:rPr>
               <w:t>4*10000*(1+0.001%)</w:t>
             </w:r>
           </w:p>
         </w:tc>
         <w:tc>
           <w:tcPr>
-            <w:tcW w:w="1144" w:type="dxa"/>
-          </w:tcPr>
-          <w:p/>
-        </w:tc>
-        <w:tc>
-          <w:tcPr>
-            <w:tcW w:w="1144" w:type="dxa"/>
+            <w:tcW w:w="738" w:type="dxa"/>
+          </w:tcPr>
+          <w:p>
+            <w:pPr>
+              <w:rPr>
+                <w:strike/>
+              </w:rPr>
+            </w:pPr>
+          </w:p>
+        </w:tc>
+        <w:tc>
+          <w:tcPr>
+            <w:tcW w:w="1550" w:type="dxa"/>
           </w:tcPr>
           <w:p/>
         </w:tc>
@@ -1319,15 +1561,13 @@
       </w:tr>
       <w:tr>
         <w:trPr>
-          <w:trHeight w:val="261"/>
+          <w:trHeight w:val="70"/>
         </w:trPr>
         <w:tc>
           <w:tcPr>
             <w:tcW w:w="1143" w:type="dxa"/>
           </w:tcPr>
           <w:p>
-            <w:bookmarkStart w:id="0" w:name="_GoBack"/>
-            <w:bookmarkEnd w:id="0"/>
             <w:r>
               <w:t>2</w:t>
             </w:r>
@@ -1361,7 +1601,7 @@
         </w:tc>
         <w:tc>
           <w:tcPr>
-            <w:tcW w:w="1143" w:type="dxa"/>
+            <w:tcW w:w="1637" w:type="dxa"/>
           </w:tcPr>
           <w:p>
             <w:r>
@@ -1371,7 +1611,7 @@
         </w:tc>
         <w:tc>
           <w:tcPr>
-            <w:tcW w:w="1143" w:type="dxa"/>
+            <w:tcW w:w="649" w:type="dxa"/>
           </w:tcPr>
           <w:p>
             <w:r>
@@ -1384,7 +1624,15 @@
             <w:tcW w:w="1144" w:type="dxa"/>
           </w:tcPr>
           <w:p>
-            <w:r>
+            <w:pPr>
+              <w:rPr>
+                <w:strike/>
+              </w:rPr>
+            </w:pPr>
+            <w:r>
+              <w:rPr>
+                <w:strike/>
+              </w:rPr>
               <w:t>N/A</w:t>
             </w:r>
           </w:p>
@@ -1393,31 +1641,53 @@
           <w:tcPr>
             <w:tcW w:w="1144" w:type="dxa"/>
           </w:tcPr>
-          <w:p/>
-        </w:tc>
-        <w:tc>
-          <w:tcPr>
-            <w:tcW w:w="1144" w:type="dxa"/>
-          </w:tcPr>
-          <w:p>
-            <w:r>
+          <w:p>
+            <w:pPr>
+              <w:rPr>
+                <w:strike/>
+              </w:rPr>
+            </w:pPr>
+          </w:p>
+        </w:tc>
+        <w:tc>
+          <w:tcPr>
+            <w:tcW w:w="1144" w:type="dxa"/>
+          </w:tcPr>
+          <w:p>
+            <w:pPr>
+              <w:rPr>
+                <w:strike/>
+              </w:rPr>
+            </w:pPr>
+            <w:r>
+              <w:rPr>
+                <w:strike/>
+              </w:rPr>
               <w:t>5kg</w:t>
             </w:r>
           </w:p>
         </w:tc>
         <w:tc>
           <w:tcPr>
-            <w:tcW w:w="1144" w:type="dxa"/>
-          </w:tcPr>
-          <w:p>
-            <w:r>
+            <w:tcW w:w="738" w:type="dxa"/>
+          </w:tcPr>
+          <w:p>
+            <w:pPr>
+              <w:rPr>
+                <w:strike/>
+              </w:rPr>
+            </w:pPr>
+            <w:r>
+              <w:rPr>
+                <w:strike/>
+              </w:rPr>
               <w:t>25.00</w:t>
             </w:r>
           </w:p>
         </w:tc>
         <w:tc>
           <w:tcPr>
-            <w:tcW w:w="1144" w:type="dxa"/>
+            <w:tcW w:w="1550" w:type="dxa"/>
           </w:tcPr>
           <w:p/>
         </w:tc>
@@ -2353,7 +2623,7 @@
   <a:extraClrSchemeLst/>
   <a:extLst>
     <a:ext uri="{05A4C25C-085E-4340-85A3-A5531E510DB2}">
-      <thm15:themeFamily xmlns:thm15="http://schemas.microsoft.com/office/thememl/2012/main" xmlns="" name="Office Theme" id="{62F939B6-93AF-4DB8-9C6B-D6C7DFDC589F}" vid="{4A3C46E8-61CC-4603-A589-7422A47A8E4A}"/>
+      <thm15:themeFamily xmlns="" xmlns:thm15="http://schemas.microsoft.com/office/thememl/2012/main" name="Office Theme" id="{62F939B6-93AF-4DB8-9C6B-D6C7DFDC589F}" vid="{4A3C46E8-61CC-4603-A589-7422A47A8E4A}"/>
     </a:ext>
   </a:extLst>
 </a:theme>

</xml_diff>